<commit_message>
modified:   "Conceptos Modernos de Ingenier\303\255a Del Software/Primer actividad Grupal/Documento de necesidades y oportunidades.docx"
</commit_message>
<xml_diff>
--- a/Conceptos Modernos de Ingeniería Del Software/Primer actividad Grupal/Documento de necesidades y oportunidades.docx
+++ b/Conceptos Modernos de Ingeniería Del Software/Primer actividad Grupal/Documento de necesidades y oportunidades.docx
@@ -102,7 +102,27 @@
           <w:sz w:val="36"/>
           <w:szCs w:val="36"/>
         </w:rPr>
-        <w:t>&lt;Responsable&gt;</w:t>
+        <w:t>&lt;</w:t>
+      </w:r>
+      <w:r>
+        <w:rPr>
+          <w:i/>
+          <w:color w:val="4472C4" w:themeColor="accent1"/>
+          <w:sz w:val="36"/>
+          <w:szCs w:val="36"/>
+        </w:rPr>
+        <w:t>Camilo Bohorquez</w:t>
+      </w:r>
+      <w:bookmarkStart w:id="0" w:name="_GoBack"/>
+      <w:bookmarkEnd w:id="0"/>
+      <w:r>
+        <w:rPr>
+          <w:i/>
+          <w:color w:val="4472C4" w:themeColor="accent1"/>
+          <w:sz w:val="36"/>
+          <w:szCs w:val="36"/>
+        </w:rPr>
+        <w:t>&gt;</w:t>
       </w:r>
       <w:r>
         <w:br w:type="page"/>
@@ -583,40 +603,24 @@
                 <w:color w:val="4472C4" w:themeColor="accent1"/>
               </w:rPr>
             </w:pPr>
-            <w:proofErr w:type="spellStart"/>
-            <w:r>
-              <w:rPr>
-                <w:color w:val="4472C4" w:themeColor="accent1"/>
-              </w:rPr>
-              <w:t>Cual</w:t>
-            </w:r>
-            <w:proofErr w:type="spellEnd"/>
-            <w:r>
-              <w:rPr>
-                <w:color w:val="4472C4" w:themeColor="accent1"/>
-              </w:rPr>
-              <w:t xml:space="preserve"> es el origen de la Necesidad u Oportunidad que se necesita resolver </w:t>
-            </w:r>
-          </w:p>
-          <w:p>
-            <w:pPr>
-              <w:rPr>
-                <w:color w:val="4472C4" w:themeColor="accent1"/>
-              </w:rPr>
-            </w:pPr>
-            <w:proofErr w:type="spellStart"/>
-            <w:r>
-              <w:rPr>
-                <w:color w:val="4472C4" w:themeColor="accent1"/>
-              </w:rPr>
-              <w:t>Ej</w:t>
-            </w:r>
-            <w:proofErr w:type="spellEnd"/>
-            <w:r>
-              <w:rPr>
-                <w:color w:val="4472C4" w:themeColor="accent1"/>
-              </w:rPr>
-              <w:t>: Documento, Procesos</w:t>
+            <w:r>
+              <w:rPr>
+                <w:color w:val="4472C4" w:themeColor="accent1"/>
+              </w:rPr>
+              <w:t xml:space="preserve">Cual es el origen de la Necesidad u Oportunidad que se necesita resolver </w:t>
+            </w:r>
+          </w:p>
+          <w:p>
+            <w:pPr>
+              <w:rPr>
+                <w:color w:val="4472C4" w:themeColor="accent1"/>
+              </w:rPr>
+            </w:pPr>
+            <w:r>
+              <w:rPr>
+                <w:color w:val="4472C4" w:themeColor="accent1"/>
+              </w:rPr>
+              <w:t>Ej: Documento, Procesos</w:t>
             </w:r>
           </w:p>
         </w:tc>
@@ -754,24 +758,15 @@
           <w:i/>
           <w:color w:val="4472C4" w:themeColor="accent1"/>
         </w:rPr>
-        <w:t xml:space="preserve">Lista de anexos los cuales </w:t>
-      </w:r>
-      <w:proofErr w:type="spellStart"/>
+        <w:t>Lista de anexos los cuales respaldan</w:t>
+      </w:r>
       <w:r>
         <w:rPr>
           <w:i/>
           <w:color w:val="4472C4" w:themeColor="accent1"/>
         </w:rPr>
-        <w:t>respaldan</w:t>
-      </w:r>
-      <w:r>
-        <w:rPr>
-          <w:i/>
-          <w:color w:val="4472C4" w:themeColor="accent1"/>
-        </w:rPr>
         <w:t>l</w:t>
       </w:r>
-      <w:proofErr w:type="spellEnd"/>
       <w:r>
         <w:rPr>
           <w:i/>
@@ -881,57 +876,29 @@
                 <w:i/>
                 <w:color w:val="4472C4" w:themeColor="accent1"/>
               </w:rPr>
-              <w:t xml:space="preserve">En </w:t>
-            </w:r>
-            <w:proofErr w:type="spellStart"/>
-            <w:r>
+              <w:t>En que lugar físico se encuentra</w:t>
+            </w:r>
+          </w:p>
+          <w:p>
+            <w:pPr>
               <w:rPr>
                 <w:i/>
                 <w:color w:val="4472C4" w:themeColor="accent1"/>
               </w:rPr>
-              <w:t>que</w:t>
-            </w:r>
-            <w:proofErr w:type="spellEnd"/>
+            </w:pPr>
             <w:r>
               <w:rPr>
                 <w:i/>
                 <w:color w:val="4472C4" w:themeColor="accent1"/>
               </w:rPr>
-              <w:t xml:space="preserve"> lugar físico se encuentra</w:t>
-            </w:r>
-          </w:p>
-          <w:p>
-            <w:pPr>
-              <w:rPr>
-                <w:i/>
-                <w:color w:val="4472C4" w:themeColor="accent1"/>
-              </w:rPr>
-            </w:pPr>
-            <w:proofErr w:type="spellStart"/>
-            <w:r>
-              <w:rPr>
-                <w:i/>
-                <w:color w:val="4472C4" w:themeColor="accent1"/>
-              </w:rPr>
-              <w:t>Ej</w:t>
-            </w:r>
-            <w:proofErr w:type="spellEnd"/>
-            <w:r>
-              <w:rPr>
-                <w:i/>
-                <w:color w:val="4472C4" w:themeColor="accent1"/>
-              </w:rPr>
-              <w:t>: CD, URL</w:t>
+              <w:t>Ej: CD, URL</w:t>
             </w:r>
           </w:p>
         </w:tc>
       </w:tr>
     </w:tbl>
     <w:p/>
-    <w:p>
-      <w:bookmarkStart w:id="0" w:name="_GoBack"/>
-      <w:bookmarkEnd w:id="0"/>
-    </w:p>
+    <w:p/>
     <w:sectPr>
       <w:headerReference w:type="default" r:id="rId6"/>
       <w:pgSz w:w="12240" w:h="15840"/>

</xml_diff>